<commit_message>
Spring 2025 Semester Finals submission
</commit_message>
<xml_diff>
--- a/docs/CBAC_Final_Project_Documentation.docx
+++ b/docs/CBAC_Final_Project_Documentation.docx
@@ -361,6 +361,19 @@
       <w:pPr>
         <w:pStyle w:val="ListParagraph"/>
         <w:numPr>
+          <w:ilvl w:val="1"/>
+          <w:numId w:val="2"/>
+        </w:numPr>
+      </w:pPr>
+      <w:r>
+        <w:lastRenderedPageBreak/>
+        <w:t>V.4 has migrated all non-zero values to the CHARACTER_SKILLS table and removed all skill field columns.</w:t>
+      </w:r>
+    </w:p>
+    <w:p>
+      <w:pPr>
+        <w:pStyle w:val="ListParagraph"/>
+        <w:numPr>
           <w:ilvl w:val="0"/>
           <w:numId w:val="2"/>
         </w:numPr>
@@ -378,354 +391,392 @@
         </w:numPr>
       </w:pPr>
       <w:r>
+        <w:t xml:space="preserve">This holds a fixed list of the 11 core classes in </w:t>
+      </w:r>
+      <w:r>
+        <w:t xml:space="preserve">the </w:t>
+      </w:r>
+      <w:r>
+        <w:t>Pathfinder</w:t>
+      </w:r>
+      <w:r>
+        <w:t xml:space="preserve"> Core Rulebook (CRB.)</w:t>
+      </w:r>
+    </w:p>
+    <w:p>
+      <w:pPr>
+        <w:pStyle w:val="ListParagraph"/>
+        <w:numPr>
+          <w:ilvl w:val="1"/>
+          <w:numId w:val="2"/>
+        </w:numPr>
+      </w:pPr>
+      <w:r>
+        <w:t>V.1 contains the following:</w:t>
+      </w:r>
+    </w:p>
+    <w:p>
+      <w:pPr>
+        <w:pStyle w:val="ListParagraph"/>
+        <w:numPr>
+          <w:ilvl w:val="2"/>
+          <w:numId w:val="2"/>
+        </w:numPr>
+      </w:pPr>
+      <w:r>
+        <w:t>Foreign key constraints to the CLASSES_SKILLS and DICE tables.</w:t>
+      </w:r>
+    </w:p>
+    <w:p>
+      <w:pPr>
+        <w:pStyle w:val="ListParagraph"/>
+        <w:numPr>
+          <w:ilvl w:val="0"/>
+          <w:numId w:val="2"/>
+        </w:numPr>
+      </w:pPr>
+      <w:r>
+        <w:t>RACES</w:t>
+      </w:r>
+    </w:p>
+    <w:p>
+      <w:pPr>
+        <w:pStyle w:val="ListParagraph"/>
+        <w:numPr>
+          <w:ilvl w:val="1"/>
+          <w:numId w:val="2"/>
+        </w:numPr>
+      </w:pPr>
+      <w:r>
+        <w:t>This contains the 7 core races playable by players in the CRB.</w:t>
+      </w:r>
+    </w:p>
+    <w:p>
+      <w:pPr>
+        <w:pStyle w:val="ListParagraph"/>
+        <w:numPr>
+          <w:ilvl w:val="1"/>
+          <w:numId w:val="2"/>
+        </w:numPr>
+      </w:pPr>
+      <w:r>
+        <w:t>Includes fields for ability score modifiers, used at character creation</w:t>
+      </w:r>
+    </w:p>
+    <w:p>
+      <w:pPr>
+        <w:pStyle w:val="ListParagraph"/>
+        <w:numPr>
+          <w:ilvl w:val="0"/>
+          <w:numId w:val="2"/>
+        </w:numPr>
+      </w:pPr>
+      <w:r>
+        <w:t>DICE</w:t>
+      </w:r>
+    </w:p>
+    <w:p>
+      <w:pPr>
+        <w:pStyle w:val="ListParagraph"/>
+        <w:numPr>
+          <w:ilvl w:val="1"/>
+          <w:numId w:val="2"/>
+        </w:numPr>
+      </w:pPr>
+      <w:r>
+        <w:t>This table lists the size or face count of the dice used in the game. This table is expected to be utilized by other tables in the future.</w:t>
+      </w:r>
+    </w:p>
+    <w:p>
+      <w:pPr>
+        <w:pStyle w:val="ListParagraph"/>
+        <w:numPr>
+          <w:ilvl w:val="0"/>
+          <w:numId w:val="2"/>
+        </w:numPr>
+      </w:pPr>
+      <w:r>
+        <w:t>SKILLS</w:t>
+      </w:r>
+    </w:p>
+    <w:p>
+      <w:pPr>
+        <w:pStyle w:val="ListParagraph"/>
+        <w:numPr>
+          <w:ilvl w:val="1"/>
+          <w:numId w:val="2"/>
+        </w:numPr>
+      </w:pPr>
+      <w:r>
+        <w:t>Contains the complete list of skills useable by characters.</w:t>
+      </w:r>
+    </w:p>
+    <w:p>
+      <w:pPr>
+        <w:pStyle w:val="ListParagraph"/>
+        <w:numPr>
+          <w:ilvl w:val="1"/>
+          <w:numId w:val="2"/>
+        </w:numPr>
+      </w:pPr>
+      <w:r>
+        <w:t>V.1 contains the following:</w:t>
+      </w:r>
+    </w:p>
+    <w:p>
+      <w:pPr>
+        <w:pStyle w:val="ListParagraph"/>
+        <w:numPr>
+          <w:ilvl w:val="2"/>
+          <w:numId w:val="2"/>
+        </w:numPr>
+      </w:pPr>
+      <w:r>
+        <w:t>Foreign key constraint to the CLASSES_SKILLS table</w:t>
+      </w:r>
+    </w:p>
+    <w:p>
+      <w:pPr>
+        <w:pStyle w:val="ListParagraph"/>
+        <w:numPr>
+          <w:ilvl w:val="2"/>
+          <w:numId w:val="2"/>
+        </w:numPr>
+      </w:pPr>
+      <w:r>
+        <w:t xml:space="preserve">The names and </w:t>
+      </w:r>
+      <w:r>
+        <w:t>Boolean</w:t>
+      </w:r>
+      <w:r>
+        <w:t xml:space="preserve"> flags for trained/untrained skills and armor check penalties.</w:t>
+      </w:r>
+    </w:p>
+    <w:p>
+      <w:pPr>
+        <w:pStyle w:val="ListParagraph"/>
+        <w:numPr>
+          <w:ilvl w:val="0"/>
+          <w:numId w:val="2"/>
+        </w:numPr>
+      </w:pPr>
+      <w:r>
+        <w:t>CHARACTER_SKILLS</w:t>
+      </w:r>
+    </w:p>
+    <w:p>
+      <w:pPr>
+        <w:pStyle w:val="ListParagraph"/>
+        <w:numPr>
+          <w:ilvl w:val="1"/>
+          <w:numId w:val="2"/>
+        </w:numPr>
+      </w:pPr>
+      <w:r>
+        <w:t xml:space="preserve">This table holds a record of every non-zero value in a character sheets skill table. </w:t>
+      </w:r>
+    </w:p>
+    <w:p>
+      <w:pPr>
+        <w:pStyle w:val="ListParagraph"/>
+        <w:numPr>
+          <w:ilvl w:val="0"/>
+          <w:numId w:val="2"/>
+        </w:numPr>
+      </w:pPr>
+      <w:r>
+        <w:t>CLASSES_SKILLS</w:t>
+      </w:r>
+    </w:p>
+    <w:p>
+      <w:pPr>
+        <w:pStyle w:val="ListParagraph"/>
+        <w:numPr>
+          <w:ilvl w:val="1"/>
+          <w:numId w:val="2"/>
+        </w:numPr>
+      </w:pPr>
+      <w:r>
+        <w:t>This table handles the many-to-many relation between classes and the skills they have access to.</w:t>
+      </w:r>
+    </w:p>
+    <w:p>
+      <w:pPr>
+        <w:pStyle w:val="ListParagraph"/>
+        <w:numPr>
+          <w:ilvl w:val="1"/>
+          <w:numId w:val="2"/>
+        </w:numPr>
+      </w:pPr>
+      <w:r>
+        <w:t xml:space="preserve">As of this submission, all core classes have their </w:t>
+      </w:r>
+    </w:p>
+    <w:p>
+      <w:pPr>
+        <w:pStyle w:val="ListParagraph"/>
+        <w:numPr>
+          <w:ilvl w:val="0"/>
+          <w:numId w:val="2"/>
+        </w:numPr>
+      </w:pPr>
+      <w:r>
+        <w:t>ABILITIES</w:t>
+      </w:r>
+    </w:p>
+    <w:p>
+      <w:pPr>
+        <w:pStyle w:val="ListParagraph"/>
+        <w:numPr>
+          <w:ilvl w:val="1"/>
+          <w:numId w:val="2"/>
+        </w:numPr>
+      </w:pPr>
+      <w:r>
+        <w:t>This table holds the names and abbreviations of the 6 ability scores.</w:t>
+      </w:r>
+    </w:p>
+    <w:p>
+      <w:pPr>
+        <w:pStyle w:val="ListParagraph"/>
+        <w:numPr>
+          <w:ilvl w:val="1"/>
+          <w:numId w:val="2"/>
+        </w:numPr>
+      </w:pPr>
+      <w:r>
+        <w:t>Used for referencing of ability attributes when handling ability modifiers from skills and other features.</w:t>
+      </w:r>
+    </w:p>
+    <w:p>
+      <w:pPr>
+        <w:pStyle w:val="ListParagraph"/>
+        <w:numPr>
+          <w:ilvl w:val="0"/>
+          <w:numId w:val="2"/>
+        </w:numPr>
+      </w:pPr>
+      <w:r>
+        <w:t>FEATS</w:t>
+      </w:r>
+    </w:p>
+    <w:p>
+      <w:pPr>
+        <w:pStyle w:val="ListParagraph"/>
+        <w:numPr>
+          <w:ilvl w:val="1"/>
+          <w:numId w:val="2"/>
+        </w:numPr>
+      </w:pPr>
+      <w:r>
+        <w:t>This table contains the feats for every character in the database.</w:t>
+      </w:r>
+    </w:p>
+    <w:p>
+      <w:pPr>
+        <w:pStyle w:val="ListParagraph"/>
+        <w:numPr>
+          <w:ilvl w:val="0"/>
+          <w:numId w:val="2"/>
+        </w:numPr>
+      </w:pPr>
+      <w:r>
+        <w:t>INVENTORY</w:t>
+      </w:r>
+    </w:p>
+    <w:p>
+      <w:pPr>
+        <w:pStyle w:val="ListParagraph"/>
+        <w:numPr>
+          <w:ilvl w:val="1"/>
+          <w:numId w:val="2"/>
+        </w:numPr>
+      </w:pPr>
+      <w:r>
+        <w:t>This table contains the items for each character in the database.</w:t>
+      </w:r>
+    </w:p>
+    <w:p>
+      <w:pPr>
+        <w:pStyle w:val="ListParagraph"/>
+        <w:numPr>
+          <w:ilvl w:val="1"/>
+          <w:numId w:val="2"/>
+        </w:numPr>
+      </w:pPr>
+      <w:r>
+        <w:t xml:space="preserve">V.1 has columns for </w:t>
+      </w:r>
+      <w:proofErr w:type="spellStart"/>
+      <w:r>
+        <w:t>inventory_id</w:t>
+      </w:r>
+      <w:proofErr w:type="spellEnd"/>
+      <w:r>
+        <w:t xml:space="preserve">, </w:t>
+      </w:r>
+      <w:proofErr w:type="spellStart"/>
+      <w:r>
+        <w:t>character_id</w:t>
+      </w:r>
+      <w:proofErr w:type="spellEnd"/>
+      <w:r>
+        <w:t xml:space="preserve">, </w:t>
+      </w:r>
+      <w:proofErr w:type="spellStart"/>
+      <w:r>
+        <w:t>item_name</w:t>
+      </w:r>
+      <w:proofErr w:type="spellEnd"/>
+      <w:r>
+        <w:t xml:space="preserve">, and </w:t>
+      </w:r>
+      <w:proofErr w:type="spellStart"/>
+      <w:r>
+        <w:t>item_description</w:t>
+      </w:r>
+      <w:proofErr w:type="spellEnd"/>
+      <w:r>
+        <w:t>.</w:t>
+      </w:r>
+    </w:p>
+    <w:p>
+      <w:pPr>
+        <w:pStyle w:val="ListParagraph"/>
+        <w:numPr>
+          <w:ilvl w:val="1"/>
+          <w:numId w:val="2"/>
+        </w:numPr>
+      </w:pPr>
+      <w:r>
         <w:lastRenderedPageBreak/>
-        <w:t xml:space="preserve">This holds a fixed list of the 11 core classes in </w:t>
-      </w:r>
-      <w:r>
-        <w:t xml:space="preserve">the </w:t>
-      </w:r>
-      <w:r>
-        <w:t>Pathfinder</w:t>
-      </w:r>
-      <w:r>
-        <w:t xml:space="preserve"> Core Rulebook (CRB.)</w:t>
-      </w:r>
-    </w:p>
-    <w:p>
-      <w:pPr>
-        <w:pStyle w:val="ListParagraph"/>
-        <w:numPr>
-          <w:ilvl w:val="1"/>
-          <w:numId w:val="2"/>
-        </w:numPr>
-      </w:pPr>
-      <w:r>
-        <w:t>V.1 contains the following:</w:t>
-      </w:r>
-    </w:p>
-    <w:p>
-      <w:pPr>
-        <w:pStyle w:val="ListParagraph"/>
-        <w:numPr>
-          <w:ilvl w:val="2"/>
-          <w:numId w:val="2"/>
-        </w:numPr>
-      </w:pPr>
-      <w:r>
-        <w:t>Foreign key constraints to the CLASSES_SKILLS and DICE tables.</w:t>
-      </w:r>
-    </w:p>
-    <w:p>
-      <w:pPr>
-        <w:pStyle w:val="ListParagraph"/>
-        <w:numPr>
-          <w:ilvl w:val="0"/>
-          <w:numId w:val="2"/>
-        </w:numPr>
-      </w:pPr>
-      <w:r>
-        <w:t>RACES</w:t>
-      </w:r>
-    </w:p>
-    <w:p>
-      <w:pPr>
-        <w:pStyle w:val="ListParagraph"/>
-        <w:numPr>
-          <w:ilvl w:val="1"/>
-          <w:numId w:val="2"/>
-        </w:numPr>
-      </w:pPr>
-      <w:r>
-        <w:t>This contains the 7 core races playable by players in the CRB.</w:t>
-      </w:r>
-    </w:p>
-    <w:p>
-      <w:pPr>
-        <w:pStyle w:val="ListParagraph"/>
-        <w:numPr>
-          <w:ilvl w:val="1"/>
-          <w:numId w:val="2"/>
-        </w:numPr>
-      </w:pPr>
-      <w:r>
-        <w:t>Includes fields for ability score modifiers, used at character creation</w:t>
-      </w:r>
-    </w:p>
-    <w:p>
-      <w:pPr>
-        <w:pStyle w:val="ListParagraph"/>
-        <w:numPr>
-          <w:ilvl w:val="0"/>
-          <w:numId w:val="2"/>
-        </w:numPr>
-      </w:pPr>
-      <w:r>
-        <w:t>DICE</w:t>
-      </w:r>
-    </w:p>
-    <w:p>
-      <w:pPr>
-        <w:pStyle w:val="ListParagraph"/>
-        <w:numPr>
-          <w:ilvl w:val="1"/>
-          <w:numId w:val="2"/>
-        </w:numPr>
-      </w:pPr>
-      <w:r>
-        <w:t>This table lists the size or face count of the dice used in the game. This table is expected to be utilized by other tables in the future.</w:t>
-      </w:r>
-    </w:p>
-    <w:p>
-      <w:pPr>
-        <w:pStyle w:val="ListParagraph"/>
-        <w:numPr>
-          <w:ilvl w:val="0"/>
-          <w:numId w:val="2"/>
-        </w:numPr>
-      </w:pPr>
-      <w:r>
-        <w:t>SKILLS</w:t>
-      </w:r>
-    </w:p>
-    <w:p>
-      <w:pPr>
-        <w:pStyle w:val="ListParagraph"/>
-        <w:numPr>
-          <w:ilvl w:val="1"/>
-          <w:numId w:val="2"/>
-        </w:numPr>
-      </w:pPr>
-      <w:r>
-        <w:t>Contains the complete list of skills useable by characters.</w:t>
-      </w:r>
-    </w:p>
-    <w:p>
-      <w:pPr>
-        <w:pStyle w:val="ListParagraph"/>
-        <w:numPr>
-          <w:ilvl w:val="1"/>
-          <w:numId w:val="2"/>
-        </w:numPr>
-      </w:pPr>
-      <w:r>
-        <w:t>V.1 contains the following:</w:t>
-      </w:r>
-    </w:p>
-    <w:p>
-      <w:pPr>
-        <w:pStyle w:val="ListParagraph"/>
-        <w:numPr>
-          <w:ilvl w:val="2"/>
-          <w:numId w:val="2"/>
-        </w:numPr>
-      </w:pPr>
-      <w:r>
-        <w:t>Foreign key constraint to the CLASSES_SKILLS table</w:t>
-      </w:r>
-    </w:p>
-    <w:p>
-      <w:pPr>
-        <w:pStyle w:val="ListParagraph"/>
-        <w:numPr>
-          <w:ilvl w:val="2"/>
-          <w:numId w:val="2"/>
-        </w:numPr>
-      </w:pPr>
-      <w:r>
-        <w:t xml:space="preserve">The names and </w:t>
-      </w:r>
-      <w:r>
-        <w:t>Boolean</w:t>
-      </w:r>
-      <w:r>
-        <w:t xml:space="preserve"> flags for trained/untrained skills and armor check penalties.</w:t>
-      </w:r>
-    </w:p>
-    <w:p>
-      <w:pPr>
-        <w:pStyle w:val="ListParagraph"/>
-        <w:numPr>
-          <w:ilvl w:val="0"/>
-          <w:numId w:val="2"/>
-        </w:numPr>
-      </w:pPr>
-      <w:r>
-        <w:t>CLASSES_SKILLS</w:t>
-      </w:r>
-    </w:p>
-    <w:p>
-      <w:pPr>
-        <w:pStyle w:val="ListParagraph"/>
-        <w:numPr>
-          <w:ilvl w:val="1"/>
-          <w:numId w:val="2"/>
-        </w:numPr>
-      </w:pPr>
-      <w:r>
-        <w:t>This table handles the many-to-many relation between classes and the skills they have access to.</w:t>
-      </w:r>
-    </w:p>
-    <w:p>
-      <w:pPr>
-        <w:pStyle w:val="ListParagraph"/>
-        <w:numPr>
-          <w:ilvl w:val="1"/>
-          <w:numId w:val="2"/>
-        </w:numPr>
-      </w:pPr>
-      <w:r>
-        <w:t xml:space="preserve">As of this submission, all core classes have their </w:t>
-      </w:r>
-    </w:p>
-    <w:p>
-      <w:pPr>
-        <w:pStyle w:val="ListParagraph"/>
-        <w:numPr>
-          <w:ilvl w:val="0"/>
-          <w:numId w:val="2"/>
-        </w:numPr>
-      </w:pPr>
-      <w:r>
-        <w:t>ABILITIES</w:t>
-      </w:r>
-    </w:p>
-    <w:p>
-      <w:pPr>
-        <w:pStyle w:val="ListParagraph"/>
-        <w:numPr>
-          <w:ilvl w:val="1"/>
-          <w:numId w:val="2"/>
-        </w:numPr>
-      </w:pPr>
-      <w:r>
-        <w:t>This table holds the names and abbreviations of the 6 ability scores.</w:t>
-      </w:r>
-    </w:p>
-    <w:p>
-      <w:pPr>
-        <w:pStyle w:val="ListParagraph"/>
-        <w:numPr>
-          <w:ilvl w:val="1"/>
-          <w:numId w:val="2"/>
-        </w:numPr>
-      </w:pPr>
-      <w:r>
-        <w:t>This table</w:t>
-      </w:r>
-    </w:p>
-    <w:p>
-      <w:pPr>
-        <w:pStyle w:val="ListParagraph"/>
-        <w:numPr>
-          <w:ilvl w:val="0"/>
-          <w:numId w:val="2"/>
-        </w:numPr>
-      </w:pPr>
-      <w:r>
-        <w:t>FEATS</w:t>
-      </w:r>
-    </w:p>
-    <w:p>
-      <w:pPr>
-        <w:pStyle w:val="ListParagraph"/>
-        <w:numPr>
-          <w:ilvl w:val="1"/>
-          <w:numId w:val="2"/>
-        </w:numPr>
-      </w:pPr>
-      <w:r>
-        <w:t>This table contains the feats for every character in the database.</w:t>
-      </w:r>
-    </w:p>
-    <w:p>
-      <w:pPr>
-        <w:pStyle w:val="ListParagraph"/>
-        <w:numPr>
-          <w:ilvl w:val="0"/>
-          <w:numId w:val="2"/>
-        </w:numPr>
-      </w:pPr>
-      <w:r>
-        <w:t>INVENTORY</w:t>
-      </w:r>
-    </w:p>
-    <w:p>
-      <w:pPr>
-        <w:pStyle w:val="ListParagraph"/>
-        <w:numPr>
-          <w:ilvl w:val="1"/>
-          <w:numId w:val="2"/>
-        </w:numPr>
-      </w:pPr>
-      <w:r>
-        <w:t>This table contains the items for each character in the database.</w:t>
-      </w:r>
-    </w:p>
-    <w:p>
-      <w:pPr>
-        <w:pStyle w:val="ListParagraph"/>
-        <w:numPr>
-          <w:ilvl w:val="1"/>
-          <w:numId w:val="2"/>
-        </w:numPr>
-      </w:pPr>
-      <w:r>
-        <w:t>V.1 has columns for inventory_id, character_id, item_name, and item_description.</w:t>
-      </w:r>
-    </w:p>
-    <w:p>
-      <w:pPr>
-        <w:pStyle w:val="ListParagraph"/>
-        <w:numPr>
-          <w:ilvl w:val="1"/>
-          <w:numId w:val="2"/>
-        </w:numPr>
-      </w:pPr>
-      <w:r>
         <w:t>After launch, V.2 will have added columns for monetary value, weight, and more.</w:t>
       </w:r>
     </w:p>
     <w:p>
       <w:pPr>
-        <w:rPr>
-          <w:rFonts w:asciiTheme="majorHAnsi" w:eastAsiaTheme="majorEastAsia" w:hAnsiTheme="majorHAnsi" w:cstheme="majorBidi"/>
-          <w:color w:val="0F4761" w:themeColor="accent1" w:themeShade="BF"/>
-          <w:sz w:val="40"/>
-          <w:szCs w:val="40"/>
-        </w:rPr>
-      </w:pPr>
-      <w:r>
-        <w:br w:type="page"/>
-      </w:r>
-    </w:p>
-    <w:p>
-      <w:pPr>
         <w:pStyle w:val="Heading1"/>
       </w:pPr>
       <w:r>
+        <w:t>Visual Presentation</w:t>
+      </w:r>
+    </w:p>
+    <w:p>
+      <w:r>
+        <w:t xml:space="preserve">The theming and layout of the paces will be reminiscent of the tables and charts in the core rule book, as well as the print version of the character sheet. </w:t>
+      </w:r>
+      <w:r>
+        <w:t xml:space="preserve">For now, a basic monochromatic layout will be used to aid in the design of the wireframe for the system. </w:t>
+      </w:r>
+      <w:r>
         <w:lastRenderedPageBreak/>
-        <w:t>Visual Presentation</w:t>
-      </w:r>
-    </w:p>
-    <w:p>
-      <w:r>
-        <w:t xml:space="preserve">The theming and layout of the paces will be reminiscent of the tables and charts in the core rule book, as well as the print version of the character sheet. </w:t>
-      </w:r>
-      <w:r>
-        <w:t>For now, a basic monochromatic layout will be used to aid in the design of the wireframe for the system. Character sheet designs are not ready currently.</w:t>
-      </w:r>
-    </w:p>
-    <w:p>
-      <w:r>
-        <w:t>By the end of the project, every page will feature the imagery, decorations, and stylings typical of a fantasy setting. A mood board is to be assembled to clarify the desired look.</w:t>
-      </w:r>
-    </w:p>
-    <w:p>
+        <w:t>Character sheet designs are not ready currently.</w:t>
+      </w:r>
       <w:r>
         <w:rPr>
           <w:noProof/>
         </w:rPr>
-        <w:lastRenderedPageBreak/>
         <w:drawing>
           <wp:inline distT="0" distB="0" distL="0" distR="0" wp14:anchorId="5C4D4B5D" wp14:editId="6B3C29E6">
             <wp:extent cx="5896798" cy="7659169"/>
@@ -977,7 +1028,7 @@
         <w:rPr>
           <w:rFonts w:cs="Times New Roman"/>
         </w:rPr>
-        <w:t>.</w:t>
+        <w:t xml:space="preserve"> Rounded down.</w:t>
       </w:r>
     </w:p>
     <w:p>
@@ -1112,10 +1163,44 @@
       <w:r>
         <w:t xml:space="preserve"> chosen class. The Armor Check Penalty column (abbreviated ACP) provides a negative penalty to that skill based on the ACP of any armor worn. The Ranks, Racial, Feats, and Misc columns are numeric form fields entered by the user and MUST contain an integer value.</w:t>
       </w:r>
-    </w:p>
-    <w:p>
-      <w:r>
-        <w:t>In the backend, the skills are stored in a table named “character_skills”, it contains columns for the the character ID, the skill ID, a “modifier ID” to denote which of the four fields is represented in the record, and the “field_value” for that field. Previously these values were stored in the the records for each character in the “characters” table. This resulted in a bloated table with 140 different columns for each field and did not allow for an expandable skill list.</w:t>
+      <w:r>
+        <w:t xml:space="preserve"> Due to unexpected obligations on May 11</w:t>
+      </w:r>
+      <w:r>
+        <w:rPr>
+          <w:vertAlign w:val="superscript"/>
+        </w:rPr>
+        <w:t>th</w:t>
+      </w:r>
+      <w:r>
+        <w:t>, the ACP column will not be completed as previously hoped within the finals timeframe.</w:t>
+      </w:r>
+    </w:p>
+    <w:p>
+      <w:r>
+        <w:t>In the backend, the skills are stored in a table named “</w:t>
+      </w:r>
+      <w:proofErr w:type="spellStart"/>
+      <w:r>
+        <w:t>character_skills</w:t>
+      </w:r>
+      <w:proofErr w:type="spellEnd"/>
+      <w:r>
+        <w:t>”, it contains columns for the character ID, the skill ID, a “modifier ID” to denote which of the four fields is represented in the record, and the “</w:t>
+      </w:r>
+      <w:proofErr w:type="spellStart"/>
+      <w:r>
+        <w:t>field_value</w:t>
+      </w:r>
+      <w:proofErr w:type="spellEnd"/>
+      <w:r>
+        <w:t>” for that field. Previously these values were stored in the</w:t>
+      </w:r>
+      <w:r>
+        <w:t xml:space="preserve"> </w:t>
+      </w:r>
+      <w:r>
+        <w:t>records for each character in the “characters” table. This resulted in a bloated table with 140 different columns for each field and did not allow for an expandable skill list.</w:t>
       </w:r>
     </w:p>
     <w:p>
@@ -1153,7 +1238,39 @@
     </w:p>
     <w:p>
       <w:r>
-        <w:t>The inventory system functions much like the feats system with columns for Inventory_ID, Character_ID, Item_Name, and Item_Description. Version 1 is a carbon copy of the feats system</w:t>
+        <w:t xml:space="preserve">The inventory system functions much like the feats system with columns for </w:t>
+      </w:r>
+      <w:proofErr w:type="spellStart"/>
+      <w:r>
+        <w:t>Inventory_ID</w:t>
+      </w:r>
+      <w:proofErr w:type="spellEnd"/>
+      <w:r>
+        <w:t xml:space="preserve">, </w:t>
+      </w:r>
+      <w:proofErr w:type="spellStart"/>
+      <w:r>
+        <w:t>Character_ID</w:t>
+      </w:r>
+      <w:proofErr w:type="spellEnd"/>
+      <w:r>
+        <w:t xml:space="preserve">, </w:t>
+      </w:r>
+      <w:proofErr w:type="spellStart"/>
+      <w:r>
+        <w:t>Item_Name</w:t>
+      </w:r>
+      <w:proofErr w:type="spellEnd"/>
+      <w:r>
+        <w:t xml:space="preserve">, and </w:t>
+      </w:r>
+      <w:proofErr w:type="spellStart"/>
+      <w:r>
+        <w:t>Item_Description</w:t>
+      </w:r>
+      <w:proofErr w:type="spellEnd"/>
+      <w:r>
+        <w:t>. Version 1 is a carbon copy of the feats system</w:t>
       </w:r>
       <w:r>
         <w:t xml:space="preserve">. This is necessary for minimum viable product. In the future, </w:t>
@@ -1167,6 +1284,46 @@
         <w:t>Version 3 will be a more extensive change with the ability to select the items type and provide relevant fields. This would require a more extensive change to the database that would exceed the current scope of work for the spring 2025 semester. If time permits, concepting the ERD should be considered.</w:t>
       </w:r>
     </w:p>
+    <w:p>
+      <w:pPr>
+        <w:pStyle w:val="Heading3"/>
+      </w:pPr>
+      <w:r>
+        <w:t>Combat</w:t>
+      </w:r>
+    </w:p>
+    <w:p>
+      <w:r>
+        <w:t>This section will have data for weapons and armor held by the character. This area also makes use of a pulldown menu for which die a weapon uses for calculating damage. Due to workload constraints, this feature had to be shelved and will see completion after the semester.</w:t>
+      </w:r>
+    </w:p>
+    <w:p>
+      <w:pPr>
+        <w:pStyle w:val="Heading1"/>
+      </w:pPr>
+      <w:r>
+        <w:t>Future Work</w:t>
+      </w:r>
+    </w:p>
+    <w:p>
+      <w:r>
+        <w:t>Development of this project will continue following the end of the semester. The complexity of this project warrants inclusion in my portfolio. For this reason, I have made this project publicly viewable on GitHub at the following link:</w:t>
+      </w:r>
+    </w:p>
+    <w:p>
+      <w:pPr>
+        <w:jc w:val="center"/>
+      </w:pPr>
+      <w:hyperlink r:id="rId10" w:history="1">
+        <w:r>
+          <w:rPr>
+            <w:rStyle w:val="Hyperlink"/>
+          </w:rPr>
+          <w:t>https://github.com/ZackLynx/Character_Manager</w:t>
+        </w:r>
+      </w:hyperlink>
+    </w:p>
+    <w:p/>
     <w:sectPr>
       <w:pgSz w:w="12240" w:h="15840"/>
       <w:pgMar w:top="1440" w:right="1440" w:bottom="1440" w:left="1440" w:header="720" w:footer="720" w:gutter="0"/>

</xml_diff>